<commit_message>
simple transformer updating query, key, and value and output keys
</commit_message>
<xml_diff>
--- a/Simple Transformer/matrix learning.docx
+++ b/Simple Transformer/matrix learning.docx
@@ -93,13 +93,7 @@
         <w:t>2</w:t>
       </w:r>
       <w:r>
-        <w:t xml:space="preserve"> = T mat</w:t>
-      </w:r>
-      <w:r>
-        <w:t xml:space="preserve">1 x </w:t>
-      </w:r>
-      <w:r>
-        <w:t>error</w:t>
+        <w:t xml:space="preserve"> = T mat1 x error</w:t>
       </w:r>
     </w:p>
     <w:p>
@@ -119,10 +113,7 @@
         <w:t>mat1</w:t>
       </w:r>
       <w:r>
-        <w:t xml:space="preserve"> x mat2</w:t>
-      </w:r>
-      <w:r>
-        <w:t xml:space="preserve"> =</w:t>
+        <w:t xml:space="preserve"> x mat2 =</w:t>
       </w:r>
       <w:r>
         <w:t xml:space="preserve"> </w:t>
@@ -410,13 +401,7 @@
         <w:rPr>
           <w:color w:val="FF0000"/>
         </w:rPr>
-        <w:t>mat</w:t>
-      </w:r>
-      <w:r>
-        <w:rPr>
-          <w:color w:val="FF0000"/>
-        </w:rPr>
-        <w:t>4</w:t>
+        <w:t>mat4</w:t>
       </w:r>
       <w:r>
         <w:rPr>
@@ -673,6 +658,239 @@
         <w:rPr>
           <w:color w:val="FF0000"/>
         </w:rPr>
+        <w:t>mat2</w:t>
+      </w:r>
+      <w:r>
+        <w:rPr>
+          <w:color w:val="000000" w:themeColor="text1"/>
+        </w:rPr>
+        <w:t xml:space="preserve"> = T mat</w:t>
+      </w:r>
+      <w:r>
+        <w:rPr>
+          <w:color w:val="000000" w:themeColor="text1"/>
+        </w:rPr>
+        <w:t>1</w:t>
+      </w:r>
+      <w:r>
+        <w:rPr>
+          <w:color w:val="000000" w:themeColor="text1"/>
+        </w:rPr>
+        <w:t xml:space="preserve"> </w:t>
+      </w:r>
+      <w:r>
+        <w:rPr>
+          <w:color w:val="000000" w:themeColor="text1"/>
+        </w:rPr>
+        <w:t>x T mat</w:t>
+      </w:r>
+      <w:r>
+        <w:rPr>
+          <w:color w:val="000000" w:themeColor="text1"/>
+        </w:rPr>
+        <w:t xml:space="preserve">4 </w:t>
+      </w:r>
+      <w:r>
+        <w:rPr>
+          <w:color w:val="000000" w:themeColor="text1"/>
+        </w:rPr>
+        <w:t xml:space="preserve">x error </w:t>
+      </w:r>
+    </w:p>
+    <w:p>
+      <w:pPr>
+        <w:ind w:left="0"/>
+        <w:rPr>
+          <w:color w:val="000000" w:themeColor="text1"/>
+        </w:rPr>
+      </w:pPr>
+    </w:p>
+    <w:p>
+      <w:pPr>
+        <w:ind w:left="0"/>
+        <w:rPr>
+          <w:color w:val="000000" w:themeColor="text1"/>
+        </w:rPr>
+      </w:pPr>
+      <w:r>
+        <w:rPr>
+          <w:color w:val="000000" w:themeColor="text1"/>
+        </w:rPr>
+        <w:t>mat1 x mat2 = mat3</w:t>
+      </w:r>
+    </w:p>
+    <w:p>
+      <w:pPr>
+        <w:ind w:left="0"/>
+        <w:rPr>
+          <w:color w:val="000000" w:themeColor="text1"/>
+        </w:rPr>
+      </w:pPr>
+      <w:r>
+        <w:rPr>
+          <w:color w:val="FF0000"/>
+        </w:rPr>
+        <w:t>mat4</w:t>
+      </w:r>
+      <w:r>
+        <w:rPr>
+          <w:color w:val="000000" w:themeColor="text1"/>
+        </w:rPr>
+        <w:t xml:space="preserve"> x mat3 = result</w:t>
+      </w:r>
+    </w:p>
+    <w:p>
+      <w:pPr>
+        <w:ind w:left="0"/>
+        <w:rPr>
+          <w:color w:val="000000" w:themeColor="text1"/>
+        </w:rPr>
+      </w:pPr>
+      <w:r>
+        <w:rPr>
+          <w:color w:val="FF0000"/>
+        </w:rPr>
+        <w:t>mat4</w:t>
+      </w:r>
+      <w:r>
+        <w:rPr>
+          <w:color w:val="000000" w:themeColor="text1"/>
+        </w:rPr>
+        <w:t xml:space="preserve"> x mat1 x </w:t>
+      </w:r>
+      <w:r>
+        <w:rPr>
+          <w:color w:val="000000" w:themeColor="text1"/>
+        </w:rPr>
+        <w:t>mat2 = result</w:t>
+      </w:r>
+    </w:p>
+    <w:p>
+      <w:pPr>
+        <w:ind w:left="0"/>
+        <w:rPr>
+          <w:color w:val="000000" w:themeColor="text1"/>
+        </w:rPr>
+      </w:pPr>
+      <w:r>
+        <w:rPr>
+          <w:color w:val="000000" w:themeColor="text1"/>
+        </w:rPr>
+        <w:t>error = result – expected</w:t>
+      </w:r>
+    </w:p>
+    <w:p>
+      <w:pPr>
+        <w:ind w:left="0"/>
+        <w:rPr>
+          <w:color w:val="000000" w:themeColor="text1"/>
+        </w:rPr>
+      </w:pPr>
+      <w:r>
+        <w:rPr>
+          <w:color w:val="000000" w:themeColor="text1"/>
+        </w:rPr>
+        <w:t xml:space="preserve">new </w:t>
+      </w:r>
+      <w:r>
+        <w:rPr>
+          <w:color w:val="FF0000"/>
+        </w:rPr>
+        <w:t>mat4</w:t>
+      </w:r>
+      <w:r>
+        <w:rPr>
+          <w:color w:val="000000" w:themeColor="text1"/>
+        </w:rPr>
+        <w:t xml:space="preserve"> = </w:t>
+      </w:r>
+      <w:r>
+        <w:rPr>
+          <w:color w:val="000000" w:themeColor="text1"/>
+        </w:rPr>
+        <w:t>error x T mat2 x T mat1</w:t>
+      </w:r>
+    </w:p>
+    <w:p>
+      <w:pPr>
+        <w:ind w:left="0"/>
+        <w:rPr>
+          <w:color w:val="000000" w:themeColor="text1"/>
+        </w:rPr>
+      </w:pPr>
+    </w:p>
+    <w:p>
+      <w:pPr>
+        <w:ind w:left="0"/>
+        <w:rPr>
+          <w:color w:val="000000" w:themeColor="text1"/>
+        </w:rPr>
+      </w:pPr>
+    </w:p>
+    <w:p>
+      <w:pPr>
+        <w:ind w:left="0"/>
+      </w:pPr>
+      <w:r>
+        <w:rPr>
+          <w:color w:val="FF0000"/>
+        </w:rPr>
+        <w:t>mat1</w:t>
+      </w:r>
+      <w:r>
+        <w:t xml:space="preserve"> x mat2 = result</w:t>
+      </w:r>
+    </w:p>
+    <w:p>
+      <w:pPr>
+        <w:ind w:left="0"/>
+      </w:pPr>
+      <w:r>
+        <w:t xml:space="preserve">new </w:t>
+      </w:r>
+      <w:r>
+        <w:rPr>
+          <w:color w:val="FF0000"/>
+        </w:rPr>
+        <w:t>mat1</w:t>
+      </w:r>
+      <w:r>
+        <w:t xml:space="preserve"> = error x T mat2</w:t>
+      </w:r>
+    </w:p>
+    <w:p>
+      <w:pPr>
+        <w:ind w:left="0"/>
+      </w:pPr>
+    </w:p>
+    <w:p>
+      <w:pPr>
+        <w:ind w:left="0"/>
+      </w:pPr>
+      <w:r>
+        <w:t xml:space="preserve">mat1 x </w:t>
+      </w:r>
+      <w:r>
+        <w:rPr>
+          <w:color w:val="FF0000"/>
+        </w:rPr>
+        <w:t>mat2</w:t>
+      </w:r>
+      <w:r>
+        <w:t xml:space="preserve"> = result</w:t>
+      </w:r>
+    </w:p>
+    <w:p>
+      <w:pPr>
+        <w:ind w:left="0"/>
+      </w:pPr>
+      <w:r>
+        <w:t xml:space="preserve">new </w:t>
+      </w:r>
+      <w:r>
+        <w:rPr>
+          <w:color w:val="FF0000"/>
+        </w:rPr>
         <w:t>mat</w:t>
       </w:r>
       <w:r>
@@ -682,16 +900,101 @@
         <w:t>2</w:t>
       </w:r>
       <w:r>
-        <w:rPr>
-          <w:color w:val="000000" w:themeColor="text1"/>
-        </w:rPr>
-        <w:t xml:space="preserve"> = T mat</w:t>
-      </w:r>
-      <w:r>
-        <w:rPr>
-          <w:color w:val="000000" w:themeColor="text1"/>
-        </w:rPr>
-        <w:t>1</w:t>
+        <w:t xml:space="preserve"> = T mat1 x error</w:t>
+      </w:r>
+    </w:p>
+    <w:p>
+      <w:pPr>
+        <w:ind w:left="0"/>
+      </w:pPr>
+    </w:p>
+    <w:p>
+      <w:pPr>
+        <w:ind w:left="0"/>
+      </w:pPr>
+      <w:r>
+        <w:rPr>
+          <w:color w:val="000000" w:themeColor="text1"/>
+        </w:rPr>
+        <w:t>(</w:t>
+      </w:r>
+      <w:r>
+        <w:rPr>
+          <w:color w:val="FF0000"/>
+        </w:rPr>
+        <w:t>mat1</w:t>
+      </w:r>
+      <w:r>
+        <w:t xml:space="preserve"> x mat2</w:t>
+      </w:r>
+      <w:r>
+        <w:t>)</w:t>
+      </w:r>
+      <w:r>
+        <w:t xml:space="preserve"> x mat4 = result</w:t>
+      </w:r>
+    </w:p>
+    <w:p>
+      <w:pPr>
+        <w:ind w:left="0"/>
+        <w:rPr>
+          <w:color w:val="000000" w:themeColor="text1"/>
+        </w:rPr>
+      </w:pPr>
+      <w:r>
+        <w:t xml:space="preserve">new </w:t>
+      </w:r>
+      <w:r>
+        <w:rPr>
+          <w:color w:val="FF0000"/>
+        </w:rPr>
+        <w:t>mat1</w:t>
+      </w:r>
+      <w:r>
+        <w:rPr>
+          <w:color w:val="000000" w:themeColor="text1"/>
+        </w:rPr>
+        <w:t xml:space="preserve"> = error x T mat4 x T mat 2</w:t>
+      </w:r>
+    </w:p>
+    <w:p>
+      <w:pPr>
+        <w:ind w:left="0"/>
+        <w:rPr>
+          <w:color w:val="000000" w:themeColor="text1"/>
+        </w:rPr>
+      </w:pPr>
+    </w:p>
+    <w:p>
+      <w:pPr>
+        <w:ind w:left="0"/>
+        <w:rPr>
+          <w:color w:val="000000" w:themeColor="text1"/>
+        </w:rPr>
+      </w:pPr>
+      <w:r>
+        <w:rPr>
+          <w:color w:val="000000" w:themeColor="text1"/>
+        </w:rPr>
+        <w:t>(</w:t>
+      </w:r>
+      <w:r>
+        <w:rPr>
+          <w:color w:val="000000" w:themeColor="text1"/>
+        </w:rPr>
+        <w:t xml:space="preserve">mat1 x </w:t>
+      </w:r>
+      <w:r>
+        <w:rPr>
+          <w:color w:val="FF0000"/>
+        </w:rPr>
+        <w:t>mat2</w:t>
+      </w:r>
+      <w:r>
+        <w:rPr>
+          <w:color w:val="FF0000"/>
+        </w:rPr>
+        <w:t>)</w:t>
       </w:r>
       <w:r>
         <w:rPr>
@@ -700,53 +1003,74 @@
         <w:t xml:space="preserve"> </w:t>
       </w:r>
       <w:r>
-        <w:rPr>
-          <w:color w:val="000000" w:themeColor="text1"/>
-        </w:rPr>
-        <w:t>x T mat</w:t>
-      </w:r>
-      <w:r>
-        <w:rPr>
-          <w:color w:val="000000" w:themeColor="text1"/>
-        </w:rPr>
-        <w:t xml:space="preserve">4 </w:t>
-      </w:r>
-      <w:r>
-        <w:rPr>
-          <w:color w:val="000000" w:themeColor="text1"/>
-        </w:rPr>
-        <w:t xml:space="preserve">x error </w:t>
-      </w:r>
-    </w:p>
-    <w:p>
-      <w:pPr>
-        <w:ind w:left="0"/>
-        <w:rPr>
-          <w:color w:val="000000" w:themeColor="text1"/>
-        </w:rPr>
-      </w:pPr>
-    </w:p>
-    <w:p>
-      <w:pPr>
-        <w:ind w:left="0"/>
-        <w:rPr>
-          <w:color w:val="000000" w:themeColor="text1"/>
-        </w:rPr>
-      </w:pPr>
-      <w:r>
-        <w:rPr>
-          <w:color w:val="000000" w:themeColor="text1"/>
-        </w:rPr>
-        <w:t>mat1 x mat2 = mat3</w:t>
-      </w:r>
-    </w:p>
-    <w:p>
-      <w:pPr>
-        <w:ind w:left="0"/>
-        <w:rPr>
-          <w:color w:val="000000" w:themeColor="text1"/>
-        </w:rPr>
-      </w:pPr>
+        <w:t>x mat4 = result</w:t>
+      </w:r>
+    </w:p>
+    <w:p>
+      <w:pPr>
+        <w:ind w:left="0"/>
+        <w:rPr>
+          <w:color w:val="000000" w:themeColor="text1"/>
+        </w:rPr>
+      </w:pPr>
+      <w:r>
+        <w:rPr>
+          <w:color w:val="000000" w:themeColor="text1"/>
+        </w:rPr>
+        <w:t xml:space="preserve">new </w:t>
+      </w:r>
+      <w:r>
+        <w:rPr>
+          <w:color w:val="FF0000"/>
+        </w:rPr>
+        <w:t>mat2</w:t>
+      </w:r>
+      <w:r>
+        <w:rPr>
+          <w:color w:val="000000" w:themeColor="text1"/>
+        </w:rPr>
+        <w:t xml:space="preserve"> = T mat1 x error x T mat4</w:t>
+      </w:r>
+    </w:p>
+    <w:p>
+      <w:pPr>
+        <w:ind w:left="0"/>
+        <w:rPr>
+          <w:color w:val="000000" w:themeColor="text1"/>
+        </w:rPr>
+      </w:pPr>
+    </w:p>
+    <w:p>
+      <w:pPr>
+        <w:ind w:left="0"/>
+        <w:rPr>
+          <w:color w:val="000000" w:themeColor="text1"/>
+        </w:rPr>
+      </w:pPr>
+      <w:r>
+        <w:rPr>
+          <w:color w:val="000000" w:themeColor="text1"/>
+        </w:rPr>
+        <w:t>(</w:t>
+      </w:r>
+      <w:r>
+        <w:rPr>
+          <w:color w:val="000000" w:themeColor="text1"/>
+        </w:rPr>
+        <w:t>mat1 x mat2</w:t>
+      </w:r>
+      <w:r>
+        <w:rPr>
+          <w:color w:val="000000" w:themeColor="text1"/>
+        </w:rPr>
+        <w:t>)</w:t>
+      </w:r>
+      <w:r>
+        <w:rPr>
+          <w:color w:val="000000" w:themeColor="text1"/>
+        </w:rPr>
+        <w:t xml:space="preserve"> x </w:t>
+      </w:r>
       <w:r>
         <w:rPr>
           <w:color w:val="FF0000"/>
@@ -757,16 +1081,22 @@
         <w:rPr>
           <w:color w:val="000000" w:themeColor="text1"/>
         </w:rPr>
-        <w:t xml:space="preserve"> x mat3 = result</w:t>
-      </w:r>
-    </w:p>
-    <w:p>
-      <w:pPr>
-        <w:ind w:left="0"/>
-        <w:rPr>
-          <w:color w:val="000000" w:themeColor="text1"/>
-        </w:rPr>
-      </w:pPr>
+        <w:t xml:space="preserve"> = result</w:t>
+      </w:r>
+    </w:p>
+    <w:p>
+      <w:pPr>
+        <w:ind w:left="0"/>
+        <w:rPr>
+          <w:color w:val="000000" w:themeColor="text1"/>
+        </w:rPr>
+      </w:pPr>
+      <w:r>
+        <w:rPr>
+          <w:color w:val="000000" w:themeColor="text1"/>
+        </w:rPr>
+        <w:t xml:space="preserve">new </w:t>
+      </w:r>
       <w:r>
         <w:rPr>
           <w:color w:val="FF0000"/>
@@ -777,27 +1107,77 @@
         <w:rPr>
           <w:color w:val="000000" w:themeColor="text1"/>
         </w:rPr>
-        <w:t xml:space="preserve"> x mat1 x </w:t>
-      </w:r>
-      <w:r>
-        <w:rPr>
-          <w:color w:val="000000" w:themeColor="text1"/>
-        </w:rPr>
-        <w:t>mat2 = result</w:t>
-      </w:r>
-    </w:p>
-    <w:p>
-      <w:pPr>
-        <w:ind w:left="0"/>
-        <w:rPr>
-          <w:color w:val="000000" w:themeColor="text1"/>
-        </w:rPr>
-      </w:pPr>
-      <w:r>
-        <w:rPr>
-          <w:color w:val="000000" w:themeColor="text1"/>
-        </w:rPr>
-        <w:t>error = result – expected</w:t>
+        <w:t xml:space="preserve"> </w:t>
+      </w:r>
+      <w:r>
+        <w:rPr>
+          <w:color w:val="000000" w:themeColor="text1"/>
+        </w:rPr>
+        <w:t xml:space="preserve">= </w:t>
+      </w:r>
+      <w:r>
+        <w:rPr>
+          <w:color w:val="000000" w:themeColor="text1"/>
+        </w:rPr>
+        <w:t>T (mat1 x mat2) x error</w:t>
+      </w:r>
+      <w:r>
+        <w:rPr>
+          <w:color w:val="000000" w:themeColor="text1"/>
+        </w:rPr>
+        <w:t xml:space="preserve"> = T mat2 x T mat1 x error</w:t>
+      </w:r>
+    </w:p>
+    <w:p>
+      <w:pPr>
+        <w:ind w:left="0"/>
+        <w:rPr>
+          <w:color w:val="000000" w:themeColor="text1"/>
+        </w:rPr>
+      </w:pPr>
+    </w:p>
+    <w:p>
+      <w:pPr>
+        <w:ind w:left="0"/>
+        <w:rPr>
+          <w:color w:val="000000" w:themeColor="text1"/>
+        </w:rPr>
+      </w:pPr>
+      <w:r>
+        <w:rPr>
+          <w:color w:val="000000" w:themeColor="text1"/>
+        </w:rPr>
+        <w:t xml:space="preserve">mat4 x </w:t>
+      </w:r>
+      <w:r>
+        <w:rPr>
+          <w:color w:val="000000" w:themeColor="text1"/>
+        </w:rPr>
+        <w:t>(</w:t>
+      </w:r>
+      <w:r>
+        <w:rPr>
+          <w:color w:val="FF0000"/>
+        </w:rPr>
+        <w:t>mat1</w:t>
+      </w:r>
+      <w:r>
+        <w:rPr>
+          <w:color w:val="000000" w:themeColor="text1"/>
+        </w:rPr>
+        <w:t xml:space="preserve"> x mat2</w:t>
+      </w:r>
+      <w:r>
+        <w:rPr>
+          <w:color w:val="000000" w:themeColor="text1"/>
+        </w:rPr>
+        <w:t>)</w:t>
+      </w:r>
+      <w:r>
+        <w:rPr>
+          <w:color w:val="000000" w:themeColor="text1"/>
+        </w:rPr>
+        <w:t xml:space="preserve"> = result</w:t>
       </w:r>
     </w:p>
     <w:p>
@@ -817,84 +1197,46 @@
         <w:rPr>
           <w:color w:val="FF0000"/>
         </w:rPr>
-        <w:t>mat</w:t>
-      </w:r>
-      <w:r>
-        <w:rPr>
-          <w:color w:val="FF0000"/>
-        </w:rPr>
-        <w:t>4</w:t>
-      </w:r>
-      <w:r>
-        <w:rPr>
-          <w:color w:val="000000" w:themeColor="text1"/>
-        </w:rPr>
-        <w:t xml:space="preserve"> = </w:t>
-      </w:r>
-      <w:r>
-        <w:rPr>
-          <w:color w:val="000000" w:themeColor="text1"/>
-        </w:rPr>
-        <w:t>error x T mat2 x T mat1</w:t>
-      </w:r>
-    </w:p>
-    <w:p>
-      <w:pPr>
-        <w:ind w:left="0"/>
-        <w:rPr>
-          <w:color w:val="000000" w:themeColor="text1"/>
-        </w:rPr>
-      </w:pPr>
-    </w:p>
-    <w:p>
-      <w:pPr>
-        <w:ind w:left="0"/>
-        <w:rPr>
-          <w:color w:val="000000" w:themeColor="text1"/>
-        </w:rPr>
-      </w:pPr>
-    </w:p>
-    <w:p>
-      <w:pPr>
-        <w:ind w:left="0"/>
-      </w:pPr>
-      <w:r>
-        <w:rPr>
-          <w:color w:val="FF0000"/>
-        </w:rPr>
         <w:t>mat1</w:t>
       </w:r>
       <w:r>
-        <w:t xml:space="preserve"> x mat2 = result</w:t>
-      </w:r>
-    </w:p>
-    <w:p>
-      <w:pPr>
-        <w:ind w:left="0"/>
-      </w:pPr>
-      <w:r>
-        <w:t xml:space="preserve">new </w:t>
-      </w:r>
-      <w:r>
-        <w:rPr>
-          <w:color w:val="FF0000"/>
-        </w:rPr>
-        <w:t>mat1</w:t>
-      </w:r>
-      <w:r>
-        <w:t xml:space="preserve"> = error x T mat2</w:t>
-      </w:r>
-    </w:p>
-    <w:p>
-      <w:pPr>
-        <w:ind w:left="0"/>
-      </w:pPr>
-    </w:p>
-    <w:p>
-      <w:pPr>
-        <w:ind w:left="0"/>
-      </w:pPr>
-      <w:r>
+        <w:rPr>
+          <w:color w:val="000000" w:themeColor="text1"/>
+        </w:rPr>
+        <w:t xml:space="preserve"> = T mat4 x error x T mat2</w:t>
+      </w:r>
+    </w:p>
+    <w:p>
+      <w:pPr>
+        <w:ind w:left="0" w:firstLine="0"/>
+        <w:rPr>
+          <w:color w:val="000000" w:themeColor="text1"/>
+        </w:rPr>
+      </w:pPr>
+    </w:p>
+    <w:p>
+      <w:pPr>
+        <w:ind w:left="0"/>
+        <w:rPr>
+          <w:color w:val="000000" w:themeColor="text1"/>
+        </w:rPr>
+      </w:pPr>
+      <w:r>
+        <w:rPr>
+          <w:color w:val="000000" w:themeColor="text1"/>
+        </w:rPr>
+        <w:t xml:space="preserve">mat4 x </w:t>
+      </w:r>
+      <w:r>
+        <w:rPr>
+          <w:color w:val="000000" w:themeColor="text1"/>
+        </w:rPr>
+        <w:t>(</w:t>
+      </w:r>
+      <w:r>
+        <w:rPr>
+          <w:color w:val="000000" w:themeColor="text1"/>
+        </w:rPr>
         <w:t xml:space="preserve">mat1 x </w:t>
       </w:r>
       <w:r>
@@ -904,301 +1246,16 @@
         <w:t>mat2</w:t>
       </w:r>
       <w:r>
-        <w:t xml:space="preserve"> = result</w:t>
-      </w:r>
-    </w:p>
-    <w:p>
-      <w:pPr>
-        <w:ind w:left="0"/>
-      </w:pPr>
-      <w:r>
-        <w:t xml:space="preserve">new </w:t>
-      </w:r>
-      <w:r>
-        <w:rPr>
-          <w:color w:val="FF0000"/>
-        </w:rPr>
-        <w:t>mat</w:t>
-      </w:r>
-      <w:r>
-        <w:rPr>
-          <w:color w:val="FF0000"/>
-        </w:rPr>
-        <w:t>2</w:t>
-      </w:r>
-      <w:r>
-        <w:t xml:space="preserve"> = T mat1 x error</w:t>
-      </w:r>
-    </w:p>
-    <w:p>
-      <w:pPr>
-        <w:ind w:left="0"/>
-      </w:pPr>
-    </w:p>
-    <w:p>
-      <w:pPr>
-        <w:ind w:left="0"/>
-      </w:pPr>
-      <w:r>
-        <w:rPr>
-          <w:color w:val="FF0000"/>
-        </w:rPr>
-        <w:t>mat1</w:t>
-      </w:r>
-      <w:r>
-        <w:t xml:space="preserve"> x mat2 x mat4 = result</w:t>
-      </w:r>
-    </w:p>
-    <w:p>
-      <w:pPr>
-        <w:ind w:left="0"/>
-        <w:rPr>
-          <w:color w:val="000000" w:themeColor="text1"/>
-        </w:rPr>
-      </w:pPr>
-      <w:r>
-        <w:t xml:space="preserve">new </w:t>
-      </w:r>
-      <w:r>
-        <w:rPr>
-          <w:color w:val="FF0000"/>
-        </w:rPr>
-        <w:t>mat1</w:t>
-      </w:r>
-      <w:r>
-        <w:rPr>
-          <w:color w:val="000000" w:themeColor="text1"/>
-        </w:rPr>
-        <w:t xml:space="preserve"> = error x T mat4 x T mat 2</w:t>
-      </w:r>
-    </w:p>
-    <w:p>
-      <w:pPr>
-        <w:ind w:left="0"/>
-        <w:rPr>
-          <w:color w:val="000000" w:themeColor="text1"/>
-        </w:rPr>
-      </w:pPr>
-    </w:p>
-    <w:p>
-      <w:pPr>
-        <w:ind w:left="0"/>
-        <w:rPr>
-          <w:color w:val="000000" w:themeColor="text1"/>
-        </w:rPr>
-      </w:pPr>
-      <w:r>
-        <w:rPr>
-          <w:color w:val="000000" w:themeColor="text1"/>
-        </w:rPr>
-        <w:t xml:space="preserve">mat1 x </w:t>
-      </w:r>
-      <w:r>
-        <w:rPr>
-          <w:color w:val="FF0000"/>
-        </w:rPr>
-        <w:t>mat2</w:t>
-      </w:r>
-      <w:r>
-        <w:rPr>
-          <w:color w:val="000000" w:themeColor="text1"/>
+        <w:rPr>
+          <w:color w:val="FF0000"/>
+        </w:rPr>
+        <w:t>)</w:t>
+      </w:r>
+      <w:r>
+        <w:rPr>
+          <w:color w:val="FF0000"/>
         </w:rPr>
         <w:t xml:space="preserve"> </w:t>
-      </w:r>
-      <w:r>
-        <w:t>x mat4 = result</w:t>
-      </w:r>
-    </w:p>
-    <w:p>
-      <w:pPr>
-        <w:ind w:left="0"/>
-        <w:rPr>
-          <w:color w:val="000000" w:themeColor="text1"/>
-        </w:rPr>
-      </w:pPr>
-      <w:r>
-        <w:rPr>
-          <w:color w:val="000000" w:themeColor="text1"/>
-        </w:rPr>
-        <w:t xml:space="preserve">new </w:t>
-      </w:r>
-      <w:r>
-        <w:rPr>
-          <w:color w:val="FF0000"/>
-        </w:rPr>
-        <w:t>mat2</w:t>
-      </w:r>
-      <w:r>
-        <w:rPr>
-          <w:color w:val="000000" w:themeColor="text1"/>
-        </w:rPr>
-        <w:t xml:space="preserve"> = T mat1 x error x T mat4</w:t>
-      </w:r>
-    </w:p>
-    <w:p>
-      <w:pPr>
-        <w:ind w:left="0"/>
-        <w:rPr>
-          <w:color w:val="000000" w:themeColor="text1"/>
-        </w:rPr>
-      </w:pPr>
-    </w:p>
-    <w:p>
-      <w:pPr>
-        <w:ind w:left="0"/>
-        <w:rPr>
-          <w:color w:val="000000" w:themeColor="text1"/>
-        </w:rPr>
-      </w:pPr>
-      <w:r>
-        <w:rPr>
-          <w:color w:val="000000" w:themeColor="text1"/>
-        </w:rPr>
-        <w:t xml:space="preserve">mat1 x mat2 x </w:t>
-      </w:r>
-      <w:r>
-        <w:rPr>
-          <w:color w:val="FF0000"/>
-        </w:rPr>
-        <w:t>mat4</w:t>
-      </w:r>
-      <w:r>
-        <w:rPr>
-          <w:color w:val="000000" w:themeColor="text1"/>
-        </w:rPr>
-        <w:t xml:space="preserve"> = result</w:t>
-      </w:r>
-    </w:p>
-    <w:p>
-      <w:pPr>
-        <w:ind w:left="0"/>
-        <w:rPr>
-          <w:color w:val="000000" w:themeColor="text1"/>
-        </w:rPr>
-      </w:pPr>
-      <w:r>
-        <w:rPr>
-          <w:color w:val="000000" w:themeColor="text1"/>
-        </w:rPr>
-        <w:t xml:space="preserve">new </w:t>
-      </w:r>
-      <w:r>
-        <w:rPr>
-          <w:color w:val="FF0000"/>
-        </w:rPr>
-        <w:t>mat4</w:t>
-      </w:r>
-      <w:r>
-        <w:rPr>
-          <w:color w:val="000000" w:themeColor="text1"/>
-        </w:rPr>
-        <w:t xml:space="preserve"> = T mat</w:t>
-      </w:r>
-      <w:r>
-        <w:rPr>
-          <w:color w:val="000000" w:themeColor="text1"/>
-        </w:rPr>
-        <w:t>3</w:t>
-      </w:r>
-      <w:r>
-        <w:rPr>
-          <w:color w:val="000000" w:themeColor="text1"/>
-        </w:rPr>
-        <w:t xml:space="preserve"> x error </w:t>
-      </w:r>
-      <w:r>
-        <w:rPr>
-          <w:color w:val="000000" w:themeColor="text1"/>
-        </w:rPr>
-        <w:t>= T (mat1 x mat2) x error</w:t>
-      </w:r>
-    </w:p>
-    <w:p>
-      <w:pPr>
-        <w:ind w:left="0"/>
-        <w:rPr>
-          <w:color w:val="000000" w:themeColor="text1"/>
-        </w:rPr>
-      </w:pPr>
-    </w:p>
-    <w:p>
-      <w:pPr>
-        <w:ind w:left="0"/>
-        <w:rPr>
-          <w:color w:val="000000" w:themeColor="text1"/>
-        </w:rPr>
-      </w:pPr>
-      <w:r>
-        <w:rPr>
-          <w:color w:val="000000" w:themeColor="text1"/>
-        </w:rPr>
-        <w:t xml:space="preserve">mat4 x </w:t>
-      </w:r>
-      <w:r>
-        <w:rPr>
-          <w:color w:val="FF0000"/>
-        </w:rPr>
-        <w:t>mat1</w:t>
-      </w:r>
-      <w:r>
-        <w:rPr>
-          <w:color w:val="000000" w:themeColor="text1"/>
-        </w:rPr>
-        <w:t xml:space="preserve"> x mat2 = result</w:t>
-      </w:r>
-    </w:p>
-    <w:p>
-      <w:pPr>
-        <w:ind w:left="0"/>
-        <w:rPr>
-          <w:color w:val="000000" w:themeColor="text1"/>
-        </w:rPr>
-      </w:pPr>
-      <w:r>
-        <w:rPr>
-          <w:color w:val="000000" w:themeColor="text1"/>
-        </w:rPr>
-        <w:t xml:space="preserve">new </w:t>
-      </w:r>
-      <w:r>
-        <w:rPr>
-          <w:color w:val="FF0000"/>
-        </w:rPr>
-        <w:t>mat1</w:t>
-      </w:r>
-      <w:r>
-        <w:rPr>
-          <w:color w:val="000000" w:themeColor="text1"/>
-        </w:rPr>
-        <w:t xml:space="preserve"> = T mat4 x error x T mat2</w:t>
-      </w:r>
-    </w:p>
-    <w:p>
-      <w:pPr>
-        <w:ind w:left="0" w:firstLine="0"/>
-        <w:rPr>
-          <w:color w:val="000000" w:themeColor="text1"/>
-        </w:rPr>
-      </w:pPr>
-    </w:p>
-    <w:p>
-      <w:pPr>
-        <w:ind w:left="0"/>
-        <w:rPr>
-          <w:color w:val="000000" w:themeColor="text1"/>
-        </w:rPr>
-      </w:pPr>
-      <w:r>
-        <w:rPr>
-          <w:color w:val="000000" w:themeColor="text1"/>
-        </w:rPr>
-        <w:t xml:space="preserve">mat4 x mat1 x </w:t>
-      </w:r>
-      <w:r>
-        <w:rPr>
-          <w:color w:val="FF0000"/>
-        </w:rPr>
-        <w:t xml:space="preserve">mat2 </w:t>
       </w:r>
       <w:r>
         <w:rPr>
@@ -1283,7 +1340,31 @@
         <w:rPr>
           <w:color w:val="000000" w:themeColor="text1"/>
         </w:rPr>
-        <w:t xml:space="preserve"> x mat1 x mat2 = result</w:t>
+        <w:t xml:space="preserve"> x </w:t>
+      </w:r>
+      <w:r>
+        <w:rPr>
+          <w:color w:val="000000" w:themeColor="text1"/>
+        </w:rPr>
+        <w:t>(</w:t>
+      </w:r>
+      <w:r>
+        <w:rPr>
+          <w:color w:val="000000" w:themeColor="text1"/>
+        </w:rPr>
+        <w:t>mat1 x mat2</w:t>
+      </w:r>
+      <w:r>
+        <w:rPr>
+          <w:color w:val="000000" w:themeColor="text1"/>
+        </w:rPr>
+        <w:t>)</w:t>
+      </w:r>
+      <w:r>
+        <w:rPr>
+          <w:color w:val="000000" w:themeColor="text1"/>
+        </w:rPr>
+        <w:t xml:space="preserve"> = result</w:t>
       </w:r>
     </w:p>
     <w:p>
@@ -1337,7 +1418,1518 @@
         <w:rPr>
           <w:color w:val="000000" w:themeColor="text1"/>
         </w:rPr>
-        <w:t>T (T mat1 x T mat2) = mat1 x mat2</w:t>
+        <w:t>T (T mat</w:t>
+      </w:r>
+      <w:r>
+        <w:rPr>
+          <w:color w:val="000000" w:themeColor="text1"/>
+        </w:rPr>
+        <w:t>2</w:t>
+      </w:r>
+      <w:r>
+        <w:rPr>
+          <w:color w:val="000000" w:themeColor="text1"/>
+        </w:rPr>
+        <w:t xml:space="preserve"> x T mat</w:t>
+      </w:r>
+      <w:r>
+        <w:rPr>
+          <w:color w:val="000000" w:themeColor="text1"/>
+        </w:rPr>
+        <w:t>1</w:t>
+      </w:r>
+      <w:r>
+        <w:rPr>
+          <w:color w:val="000000" w:themeColor="text1"/>
+        </w:rPr>
+        <w:t>) = mat1 x mat2</w:t>
+      </w:r>
+    </w:p>
+    <w:p>
+      <w:pPr>
+        <w:ind w:left="0"/>
+        <w:rPr>
+          <w:color w:val="000000" w:themeColor="text1"/>
+        </w:rPr>
+      </w:pPr>
+    </w:p>
+    <w:p>
+      <w:pPr>
+        <w:ind w:left="0"/>
+        <w:rPr>
+          <w:color w:val="000000" w:themeColor="text1"/>
+        </w:rPr>
+      </w:pPr>
+      <w:r>
+        <w:rPr>
+          <w:color w:val="000000" w:themeColor="text1"/>
+        </w:rPr>
+        <w:t xml:space="preserve">mat1 x mat2 x mat3 x </w:t>
+      </w:r>
+      <w:r>
+        <w:rPr>
+          <w:color w:val="FF0000"/>
+        </w:rPr>
+        <w:t>mat4</w:t>
+      </w:r>
+      <w:r>
+        <w:rPr>
+          <w:color w:val="000000" w:themeColor="text1"/>
+        </w:rPr>
+        <w:t xml:space="preserve"> = result</w:t>
+      </w:r>
+    </w:p>
+    <w:p>
+      <w:pPr>
+        <w:ind w:left="0"/>
+        <w:rPr>
+          <w:color w:val="000000" w:themeColor="text1"/>
+        </w:rPr>
+      </w:pPr>
+      <w:r>
+        <w:rPr>
+          <w:color w:val="000000" w:themeColor="text1"/>
+        </w:rPr>
+        <w:t xml:space="preserve">new </w:t>
+      </w:r>
+      <w:r>
+        <w:rPr>
+          <w:color w:val="FF0000"/>
+        </w:rPr>
+        <w:t>mat4</w:t>
+      </w:r>
+      <w:r>
+        <w:rPr>
+          <w:color w:val="000000" w:themeColor="text1"/>
+        </w:rPr>
+        <w:t xml:space="preserve"> = T mat3 x T mat2 x T mat1 x error</w:t>
+      </w:r>
+    </w:p>
+    <w:p>
+      <w:pPr>
+        <w:ind w:left="0"/>
+        <w:rPr>
+          <w:color w:val="000000" w:themeColor="text1"/>
+        </w:rPr>
+      </w:pPr>
+    </w:p>
+    <w:p>
+      <w:pPr>
+        <w:ind w:left="0"/>
+        <w:rPr>
+          <w:color w:val="000000" w:themeColor="text1"/>
+        </w:rPr>
+      </w:pPr>
+      <w:r>
+        <w:rPr>
+          <w:color w:val="000000" w:themeColor="text1"/>
+        </w:rPr>
+        <w:t xml:space="preserve">mat1 x mat2 x </w:t>
+      </w:r>
+      <w:r>
+        <w:rPr>
+          <w:color w:val="FF0000"/>
+        </w:rPr>
+        <w:t>mat3</w:t>
+      </w:r>
+      <w:r>
+        <w:rPr>
+          <w:color w:val="000000" w:themeColor="text1"/>
+        </w:rPr>
+        <w:t xml:space="preserve"> x mat4 = result</w:t>
+      </w:r>
+    </w:p>
+    <w:p>
+      <w:pPr>
+        <w:ind w:left="0"/>
+        <w:rPr>
+          <w:color w:val="000000" w:themeColor="text1"/>
+        </w:rPr>
+      </w:pPr>
+      <w:r>
+        <w:rPr>
+          <w:color w:val="000000" w:themeColor="text1"/>
+        </w:rPr>
+        <w:t xml:space="preserve">new </w:t>
+      </w:r>
+      <w:r>
+        <w:rPr>
+          <w:color w:val="FF0000"/>
+        </w:rPr>
+        <w:t>mat3</w:t>
+      </w:r>
+      <w:r>
+        <w:rPr>
+          <w:color w:val="000000" w:themeColor="text1"/>
+        </w:rPr>
+        <w:t xml:space="preserve"> = T mat</w:t>
+      </w:r>
+      <w:r>
+        <w:rPr>
+          <w:color w:val="000000" w:themeColor="text1"/>
+        </w:rPr>
+        <w:t>2</w:t>
+      </w:r>
+      <w:r>
+        <w:rPr>
+          <w:color w:val="000000" w:themeColor="text1"/>
+        </w:rPr>
+        <w:t xml:space="preserve"> x T mat</w:t>
+      </w:r>
+      <w:r>
+        <w:rPr>
+          <w:color w:val="000000" w:themeColor="text1"/>
+        </w:rPr>
+        <w:t>1</w:t>
+      </w:r>
+      <w:r>
+        <w:rPr>
+          <w:color w:val="000000" w:themeColor="text1"/>
+        </w:rPr>
+        <w:t xml:space="preserve"> x error x T mat</w:t>
+      </w:r>
+      <w:r>
+        <w:rPr>
+          <w:color w:val="000000" w:themeColor="text1"/>
+        </w:rPr>
+        <w:t>4</w:t>
+      </w:r>
+      <w:r>
+        <w:rPr>
+          <w:color w:val="000000" w:themeColor="text1"/>
+        </w:rPr>
+        <w:t xml:space="preserve"> </w:t>
+      </w:r>
+    </w:p>
+    <w:p>
+      <w:pPr>
+        <w:ind w:left="0" w:firstLine="0"/>
+        <w:rPr>
+          <w:color w:val="000000" w:themeColor="text1"/>
+        </w:rPr>
+      </w:pPr>
+    </w:p>
+    <w:p>
+      <w:pPr>
+        <w:ind w:left="0"/>
+        <w:rPr>
+          <w:color w:val="000000" w:themeColor="text1"/>
+        </w:rPr>
+      </w:pPr>
+      <w:r>
+        <w:rPr>
+          <w:color w:val="000000" w:themeColor="text1"/>
+        </w:rPr>
+        <w:t xml:space="preserve">mat1 x </w:t>
+      </w:r>
+      <w:r>
+        <w:rPr>
+          <w:color w:val="FF0000"/>
+        </w:rPr>
+        <w:t>mat2</w:t>
+      </w:r>
+      <w:r>
+        <w:rPr>
+          <w:color w:val="000000" w:themeColor="text1"/>
+        </w:rPr>
+        <w:t xml:space="preserve"> x mat3 x mat4 = result</w:t>
+      </w:r>
+    </w:p>
+    <w:p>
+      <w:pPr>
+        <w:ind w:left="0"/>
+        <w:rPr>
+          <w:color w:val="000000" w:themeColor="text1"/>
+        </w:rPr>
+      </w:pPr>
+      <w:r>
+        <w:rPr>
+          <w:color w:val="000000" w:themeColor="text1"/>
+        </w:rPr>
+        <w:t xml:space="preserve">new </w:t>
+      </w:r>
+      <w:r>
+        <w:rPr>
+          <w:color w:val="FF0000"/>
+        </w:rPr>
+        <w:t>mat</w:t>
+      </w:r>
+      <w:r>
+        <w:rPr>
+          <w:color w:val="FF0000"/>
+        </w:rPr>
+        <w:t>2</w:t>
+      </w:r>
+      <w:r>
+        <w:rPr>
+          <w:color w:val="FF0000"/>
+        </w:rPr>
+        <w:t xml:space="preserve"> </w:t>
+      </w:r>
+      <w:r>
+        <w:rPr>
+          <w:color w:val="000000" w:themeColor="text1"/>
+        </w:rPr>
+        <w:t>= T mat</w:t>
+      </w:r>
+      <w:r>
+        <w:rPr>
+          <w:color w:val="000000" w:themeColor="text1"/>
+        </w:rPr>
+        <w:t>1</w:t>
+      </w:r>
+      <w:r>
+        <w:rPr>
+          <w:color w:val="000000" w:themeColor="text1"/>
+        </w:rPr>
+        <w:t xml:space="preserve"> x error x T mat</w:t>
+      </w:r>
+      <w:r>
+        <w:rPr>
+          <w:color w:val="000000" w:themeColor="text1"/>
+        </w:rPr>
+        <w:t>4</w:t>
+      </w:r>
+      <w:r>
+        <w:rPr>
+          <w:color w:val="000000" w:themeColor="text1"/>
+        </w:rPr>
+        <w:t xml:space="preserve"> x T mat</w:t>
+      </w:r>
+      <w:r>
+        <w:rPr>
+          <w:color w:val="000000" w:themeColor="text1"/>
+        </w:rPr>
+        <w:t>3</w:t>
+      </w:r>
+    </w:p>
+    <w:p>
+      <w:pPr>
+        <w:ind w:left="0"/>
+        <w:rPr>
+          <w:color w:val="000000" w:themeColor="text1"/>
+        </w:rPr>
+      </w:pPr>
+    </w:p>
+    <w:p>
+      <w:pPr>
+        <w:ind w:left="0"/>
+        <w:rPr>
+          <w:color w:val="000000" w:themeColor="text1"/>
+        </w:rPr>
+      </w:pPr>
+      <w:bookmarkStart w:id="2" w:name="_Hlk142068325"/>
+      <w:r>
+        <w:rPr>
+          <w:color w:val="FF0000"/>
+        </w:rPr>
+        <w:t>mat1</w:t>
+      </w:r>
+      <w:r>
+        <w:rPr>
+          <w:color w:val="000000" w:themeColor="text1"/>
+        </w:rPr>
+        <w:t xml:space="preserve"> x mat2 x mat3 x mat4 = result</w:t>
+      </w:r>
+    </w:p>
+    <w:bookmarkEnd w:id="2"/>
+    <w:p>
+      <w:pPr>
+        <w:ind w:left="0"/>
+        <w:rPr>
+          <w:color w:val="000000" w:themeColor="text1"/>
+        </w:rPr>
+      </w:pPr>
+      <w:r>
+        <w:rPr>
+          <w:color w:val="000000" w:themeColor="text1"/>
+        </w:rPr>
+        <w:t xml:space="preserve">new </w:t>
+      </w:r>
+      <w:r>
+        <w:rPr>
+          <w:color w:val="FF0000"/>
+        </w:rPr>
+        <w:t>mat</w:t>
+      </w:r>
+      <w:r>
+        <w:rPr>
+          <w:color w:val="FF0000"/>
+        </w:rPr>
+        <w:t>1</w:t>
+      </w:r>
+      <w:r>
+        <w:rPr>
+          <w:color w:val="000000" w:themeColor="text1"/>
+        </w:rPr>
+        <w:t xml:space="preserve"> = error x T mat4 x T mat3 x T mat</w:t>
+      </w:r>
+      <w:r>
+        <w:rPr>
+          <w:color w:val="000000" w:themeColor="text1"/>
+        </w:rPr>
+        <w:t>2</w:t>
+      </w:r>
+    </w:p>
+    <w:p>
+      <w:pPr>
+        <w:ind w:left="0"/>
+        <w:rPr>
+          <w:color w:val="000000" w:themeColor="text1"/>
+        </w:rPr>
+      </w:pPr>
+    </w:p>
+    <w:p>
+      <w:pPr>
+        <w:ind w:left="0"/>
+        <w:rPr>
+          <w:color w:val="000000" w:themeColor="text1"/>
+        </w:rPr>
+      </w:pPr>
+      <w:r>
+        <w:rPr>
+          <w:color w:val="000000" w:themeColor="text1"/>
+        </w:rPr>
+        <w:t xml:space="preserve">mat1 x mat2 x </w:t>
+      </w:r>
+      <w:r>
+        <w:rPr>
+          <w:color w:val="FF0000"/>
+        </w:rPr>
+        <w:t>T</w:t>
+      </w:r>
+      <w:r>
+        <w:rPr>
+          <w:color w:val="000000" w:themeColor="text1"/>
+        </w:rPr>
+        <w:t xml:space="preserve"> </w:t>
+      </w:r>
+      <w:r>
+        <w:rPr>
+          <w:color w:val="FF0000"/>
+        </w:rPr>
+        <w:t>mat3</w:t>
+      </w:r>
+      <w:r>
+        <w:rPr>
+          <w:color w:val="000000" w:themeColor="text1"/>
+        </w:rPr>
+        <w:t xml:space="preserve"> x mat4</w:t>
+      </w:r>
+      <w:r>
+        <w:rPr>
+          <w:color w:val="000000" w:themeColor="text1"/>
+        </w:rPr>
+        <w:t xml:space="preserve"> x mat5</w:t>
+      </w:r>
+      <w:r>
+        <w:rPr>
+          <w:color w:val="000000" w:themeColor="text1"/>
+        </w:rPr>
+        <w:t xml:space="preserve"> = result</w:t>
+      </w:r>
+    </w:p>
+    <w:p>
+      <w:pPr>
+        <w:ind w:left="0"/>
+        <w:rPr>
+          <w:color w:val="000000" w:themeColor="text1"/>
+        </w:rPr>
+      </w:pPr>
+      <w:r>
+        <w:rPr>
+          <w:color w:val="000000" w:themeColor="text1"/>
+        </w:rPr>
+        <w:t xml:space="preserve">T mat5 x T mat4 x </w:t>
+      </w:r>
+      <w:r>
+        <w:rPr>
+          <w:color w:val="FF0000"/>
+        </w:rPr>
+        <w:t>mat3</w:t>
+      </w:r>
+      <w:r>
+        <w:rPr>
+          <w:color w:val="000000" w:themeColor="text1"/>
+        </w:rPr>
+        <w:t xml:space="preserve"> x T mat2 x T mat1 = result</w:t>
+      </w:r>
+    </w:p>
+    <w:p>
+      <w:pPr>
+        <w:ind w:left="0"/>
+        <w:rPr>
+          <w:color w:val="000000" w:themeColor="text1"/>
+        </w:rPr>
+      </w:pPr>
+      <w:r>
+        <w:rPr>
+          <w:color w:val="000000" w:themeColor="text1"/>
+        </w:rPr>
+        <w:t xml:space="preserve">new </w:t>
+      </w:r>
+      <w:r>
+        <w:rPr>
+          <w:color w:val="FF0000"/>
+        </w:rPr>
+        <w:t>mat3</w:t>
+      </w:r>
+      <w:r>
+        <w:rPr>
+          <w:color w:val="000000" w:themeColor="text1"/>
+        </w:rPr>
+        <w:t xml:space="preserve"> = mat4 x mat5 x error x mat1 x mat2</w:t>
+      </w:r>
+    </w:p>
+    <w:p>
+      <w:pPr>
+        <w:ind w:left="0"/>
+        <w:rPr>
+          <w:color w:val="000000" w:themeColor="text1"/>
+        </w:rPr>
+      </w:pPr>
+    </w:p>
+    <w:p>
+      <w:pPr>
+        <w:ind w:left="0"/>
+        <w:rPr>
+          <w:color w:val="000000" w:themeColor="text1"/>
+        </w:rPr>
+      </w:pPr>
+      <w:r>
+        <w:rPr>
+          <w:color w:val="000000" w:themeColor="text1"/>
+        </w:rPr>
+        <w:t>f (</w:t>
+      </w:r>
+      <w:r>
+        <w:rPr>
+          <w:color w:val="FF0000"/>
+        </w:rPr>
+        <w:t>mat1</w:t>
+      </w:r>
+      <w:r>
+        <w:rPr>
+          <w:color w:val="000000" w:themeColor="text1"/>
+        </w:rPr>
+        <w:t xml:space="preserve"> x mat2) = </w:t>
+      </w:r>
+      <w:r>
+        <w:rPr>
+          <w:color w:val="000000" w:themeColor="text1"/>
+        </w:rPr>
+        <w:t>S</w:t>
+      </w:r>
+    </w:p>
+    <w:p>
+      <w:pPr>
+        <w:ind w:left="0"/>
+        <w:rPr>
+          <w:color w:val="000000" w:themeColor="text1"/>
+        </w:rPr>
+      </w:pPr>
+      <w:r>
+        <w:rPr>
+          <w:color w:val="000000" w:themeColor="text1"/>
+        </w:rPr>
+        <w:t>S = result</w:t>
+      </w:r>
+    </w:p>
+    <w:p>
+      <w:pPr>
+        <w:ind w:left="0"/>
+        <w:rPr>
+          <w:color w:val="000000" w:themeColor="text1"/>
+        </w:rPr>
+      </w:pPr>
+      <w:r>
+        <w:rPr>
+          <w:color w:val="000000" w:themeColor="text1"/>
+        </w:rPr>
+        <w:t xml:space="preserve">error = </w:t>
+      </w:r>
+      <w:r>
+        <w:rPr>
+          <w:color w:val="000000" w:themeColor="text1"/>
+        </w:rPr>
+        <w:t>result</w:t>
+      </w:r>
+      <w:r>
+        <w:rPr>
+          <w:color w:val="000000" w:themeColor="text1"/>
+        </w:rPr>
+        <w:t xml:space="preserve"> - expected</w:t>
+      </w:r>
+    </w:p>
+    <w:p>
+      <w:pPr>
+        <w:ind w:left="0"/>
+        <w:rPr>
+          <w:color w:val="000000" w:themeColor="text1"/>
+        </w:rPr>
+      </w:pPr>
+      <w:r>
+        <w:rPr>
+          <w:color w:val="000000" w:themeColor="text1"/>
+        </w:rPr>
+        <w:t xml:space="preserve">new </w:t>
+      </w:r>
+      <w:r>
+        <w:rPr>
+          <w:color w:val="FF0000"/>
+        </w:rPr>
+        <w:t>mat1</w:t>
+      </w:r>
+      <w:r>
+        <w:rPr>
+          <w:color w:val="000000" w:themeColor="text1"/>
+        </w:rPr>
+        <w:t xml:space="preserve"> = error</w:t>
+      </w:r>
+      <w:r>
+        <w:rPr>
+          <w:color w:val="000000" w:themeColor="text1"/>
+        </w:rPr>
+        <w:t xml:space="preserve"> xx f^S</w:t>
+      </w:r>
+      <w:r>
+        <w:rPr>
+          <w:color w:val="000000" w:themeColor="text1"/>
+        </w:rPr>
+        <w:t xml:space="preserve"> x T mat2</w:t>
+      </w:r>
+    </w:p>
+    <w:p>
+      <w:pPr>
+        <w:ind w:left="0"/>
+        <w:rPr>
+          <w:color w:val="000000" w:themeColor="text1"/>
+        </w:rPr>
+      </w:pPr>
+    </w:p>
+    <w:p>
+      <w:pPr>
+        <w:ind w:left="0"/>
+        <w:rPr>
+          <w:color w:val="000000" w:themeColor="text1"/>
+        </w:rPr>
+      </w:pPr>
+      <w:r>
+        <w:rPr>
+          <w:color w:val="000000" w:themeColor="text1"/>
+        </w:rPr>
+        <w:t>f (</w:t>
+      </w:r>
+      <w:r>
+        <w:rPr>
+          <w:color w:val="FF0000"/>
+        </w:rPr>
+        <w:t>mat1</w:t>
+      </w:r>
+      <w:r>
+        <w:rPr>
+          <w:color w:val="000000" w:themeColor="text1"/>
+        </w:rPr>
+        <w:t xml:space="preserve"> x mat2) x mat3 = result </w:t>
+      </w:r>
+    </w:p>
+    <w:p>
+      <w:pPr>
+        <w:ind w:left="0"/>
+        <w:rPr>
+          <w:color w:val="000000" w:themeColor="text1"/>
+        </w:rPr>
+      </w:pPr>
+      <w:r>
+        <w:rPr>
+          <w:color w:val="000000" w:themeColor="text1"/>
+        </w:rPr>
+        <w:t xml:space="preserve">new </w:t>
+      </w:r>
+      <w:r>
+        <w:rPr>
+          <w:color w:val="FF0000"/>
+        </w:rPr>
+        <w:t>mat1</w:t>
+      </w:r>
+      <w:r>
+        <w:rPr>
+          <w:color w:val="000000" w:themeColor="text1"/>
+        </w:rPr>
+        <w:t xml:space="preserve"> = </w:t>
+      </w:r>
+      <w:r>
+        <w:rPr>
+          <w:color w:val="000000" w:themeColor="text1"/>
+        </w:rPr>
+        <w:t xml:space="preserve">error x </w:t>
+      </w:r>
+      <w:r>
+        <w:rPr>
+          <w:color w:val="000000" w:themeColor="text1"/>
+        </w:rPr>
+        <w:t>T mat3 x2 f^ x T mat2</w:t>
+      </w:r>
+    </w:p>
+    <w:p>
+      <w:pPr>
+        <w:ind w:left="0"/>
+        <w:rPr>
+          <w:color w:val="000000" w:themeColor="text1"/>
+        </w:rPr>
+      </w:pPr>
+    </w:p>
+    <w:p>
+      <w:pPr>
+        <w:ind w:left="0"/>
+        <w:rPr>
+          <w:color w:val="000000" w:themeColor="text1"/>
+        </w:rPr>
+      </w:pPr>
+      <w:r>
+        <w:rPr>
+          <w:color w:val="000000" w:themeColor="text1"/>
+        </w:rPr>
+        <w:t xml:space="preserve">f (mat1 x </w:t>
+      </w:r>
+      <w:r>
+        <w:rPr>
+          <w:color w:val="FF0000"/>
+        </w:rPr>
+        <w:t>mat2</w:t>
+      </w:r>
+      <w:r>
+        <w:rPr>
+          <w:color w:val="000000" w:themeColor="text1"/>
+        </w:rPr>
+        <w:t xml:space="preserve">) x mat3 = result </w:t>
+      </w:r>
+    </w:p>
+    <w:p>
+      <w:pPr>
+        <w:ind w:left="0"/>
+        <w:rPr>
+          <w:color w:val="000000" w:themeColor="text1"/>
+        </w:rPr>
+      </w:pPr>
+      <w:r>
+        <w:rPr>
+          <w:color w:val="000000" w:themeColor="text1"/>
+        </w:rPr>
+        <w:t xml:space="preserve">new </w:t>
+      </w:r>
+      <w:r>
+        <w:rPr>
+          <w:color w:val="FF0000"/>
+        </w:rPr>
+        <w:t>mat</w:t>
+      </w:r>
+      <w:r>
+        <w:rPr>
+          <w:color w:val="FF0000"/>
+        </w:rPr>
+        <w:t>2</w:t>
+      </w:r>
+      <w:r>
+        <w:rPr>
+          <w:color w:val="000000" w:themeColor="text1"/>
+        </w:rPr>
+        <w:t xml:space="preserve"> = </w:t>
+      </w:r>
+      <w:r>
+        <w:rPr>
+          <w:color w:val="000000" w:themeColor="text1"/>
+        </w:rPr>
+        <w:t xml:space="preserve">T mat1 x </w:t>
+      </w:r>
+      <w:r>
+        <w:rPr>
+          <w:color w:val="000000" w:themeColor="text1"/>
+        </w:rPr>
+        <w:t>error x</w:t>
+      </w:r>
+      <w:r>
+        <w:rPr>
+          <w:color w:val="000000" w:themeColor="text1"/>
+        </w:rPr>
+        <w:t xml:space="preserve"> T mat3 x</w:t>
+      </w:r>
+      <w:r>
+        <w:rPr>
+          <w:color w:val="000000" w:themeColor="text1"/>
+        </w:rPr>
+        <w:t>2</w:t>
+      </w:r>
+      <w:r>
+        <w:rPr>
+          <w:color w:val="000000" w:themeColor="text1"/>
+        </w:rPr>
+        <w:t xml:space="preserve"> f^</w:t>
+      </w:r>
+    </w:p>
+    <w:p>
+      <w:pPr>
+        <w:ind w:left="0"/>
+        <w:rPr>
+          <w:color w:val="000000" w:themeColor="text1"/>
+        </w:rPr>
+      </w:pPr>
+    </w:p>
+    <w:p>
+      <w:pPr>
+        <w:ind w:left="0"/>
+        <w:rPr>
+          <w:color w:val="000000" w:themeColor="text1"/>
+        </w:rPr>
+      </w:pPr>
+      <w:r>
+        <w:rPr>
+          <w:color w:val="000000" w:themeColor="text1"/>
+        </w:rPr>
+        <w:t xml:space="preserve">f (mat1 x </w:t>
+      </w:r>
+      <w:r>
+        <w:rPr>
+          <w:color w:val="FF0000"/>
+        </w:rPr>
+        <w:t>mat2</w:t>
+      </w:r>
+      <w:r>
+        <w:rPr>
+          <w:color w:val="000000" w:themeColor="text1"/>
+        </w:rPr>
+        <w:t xml:space="preserve"> x mat3) x mat4 = result</w:t>
+      </w:r>
+    </w:p>
+    <w:p>
+      <w:pPr>
+        <w:ind w:left="0"/>
+        <w:rPr>
+          <w:color w:val="000000" w:themeColor="text1"/>
+        </w:rPr>
+      </w:pPr>
+      <w:r>
+        <w:rPr>
+          <w:color w:val="000000" w:themeColor="text1"/>
+        </w:rPr>
+        <w:t xml:space="preserve">new </w:t>
+      </w:r>
+      <w:r>
+        <w:rPr>
+          <w:color w:val="FF0000"/>
+        </w:rPr>
+        <w:t>mat2</w:t>
+      </w:r>
+      <w:r>
+        <w:rPr>
+          <w:color w:val="000000" w:themeColor="text1"/>
+        </w:rPr>
+        <w:t xml:space="preserve"> = T mat1 x (error x T mat4 x2 f^ x T mat3)</w:t>
+      </w:r>
+    </w:p>
+    <w:p>
+      <w:pPr>
+        <w:ind w:left="0"/>
+        <w:rPr>
+          <w:color w:val="000000" w:themeColor="text1"/>
+        </w:rPr>
+      </w:pPr>
+      <w:r>
+        <w:rPr>
+          <w:color w:val="000000" w:themeColor="text1"/>
+        </w:rPr>
+        <w:lastRenderedPageBreak/>
+        <w:t xml:space="preserve">f (mat1 x </w:t>
+      </w:r>
+      <w:r>
+        <w:rPr>
+          <w:color w:val="FF0000"/>
+        </w:rPr>
+        <w:t xml:space="preserve">T </w:t>
+      </w:r>
+      <w:r>
+        <w:rPr>
+          <w:color w:val="FF0000"/>
+        </w:rPr>
+        <w:t>mat2</w:t>
+      </w:r>
+      <w:r>
+        <w:rPr>
+          <w:color w:val="000000" w:themeColor="text1"/>
+        </w:rPr>
+        <w:t xml:space="preserve"> x mat3) x mat4 = result</w:t>
+      </w:r>
+    </w:p>
+    <w:p>
+      <w:pPr>
+        <w:ind w:left="0"/>
+        <w:rPr>
+          <w:color w:val="000000" w:themeColor="text1"/>
+        </w:rPr>
+      </w:pPr>
+      <w:r>
+        <w:rPr>
+          <w:color w:val="000000" w:themeColor="text1"/>
+        </w:rPr>
+        <w:t xml:space="preserve">T f (T mat3 x </w:t>
+      </w:r>
+      <w:r>
+        <w:rPr>
+          <w:color w:val="FF0000"/>
+        </w:rPr>
+        <w:t>mat2</w:t>
+      </w:r>
+      <w:r>
+        <w:rPr>
+          <w:color w:val="000000" w:themeColor="text1"/>
+        </w:rPr>
+        <w:t xml:space="preserve"> x T mat1) x mat4 = result</w:t>
+      </w:r>
+    </w:p>
+    <w:p>
+      <w:pPr>
+        <w:ind w:left="0"/>
+        <w:rPr>
+          <w:color w:val="000000" w:themeColor="text1"/>
+        </w:rPr>
+      </w:pPr>
+      <w:r>
+        <w:rPr>
+          <w:color w:val="000000" w:themeColor="text1"/>
+        </w:rPr>
+        <w:t xml:space="preserve">new </w:t>
+      </w:r>
+      <w:r>
+        <w:rPr>
+          <w:color w:val="FF0000"/>
+        </w:rPr>
+        <w:t>mat2</w:t>
+      </w:r>
+      <w:r>
+        <w:rPr>
+          <w:color w:val="000000" w:themeColor="text1"/>
+        </w:rPr>
+        <w:t xml:space="preserve"> = </w:t>
+      </w:r>
+      <w:r>
+        <w:rPr>
+          <w:color w:val="000000" w:themeColor="text1"/>
+        </w:rPr>
+        <w:t>T (error x T mat4 x x2 f^ x T mat3) x mat1</w:t>
+      </w:r>
+    </w:p>
+    <w:p>
+      <w:pPr>
+        <w:ind w:left="0"/>
+        <w:rPr>
+          <w:color w:val="000000" w:themeColor="text1"/>
+        </w:rPr>
+      </w:pPr>
+    </w:p>
+    <w:p>
+      <w:pPr>
+        <w:ind w:left="0"/>
+        <w:rPr>
+          <w:color w:val="000000" w:themeColor="text1"/>
+        </w:rPr>
+      </w:pPr>
+    </w:p>
+    <w:p>
+      <w:pPr>
+        <w:ind w:left="0"/>
+        <w:rPr>
+          <w:color w:val="000000" w:themeColor="text1"/>
+        </w:rPr>
+      </w:pPr>
+    </w:p>
+    <w:p>
+      <w:pPr>
+        <w:ind w:left="0"/>
+        <w:rPr>
+          <w:color w:val="000000" w:themeColor="text1"/>
+        </w:rPr>
+      </w:pPr>
+    </w:p>
+    <w:p>
+      <w:pPr>
+        <w:ind w:left="0"/>
+        <w:rPr>
+          <w:color w:val="000000" w:themeColor="text1"/>
+        </w:rPr>
+      </w:pPr>
+    </w:p>
+    <w:p>
+      <w:pPr>
+        <w:ind w:left="0"/>
+        <w:rPr>
+          <w:rFonts w:eastAsiaTheme="minorEastAsia"/>
+          <w:color w:val="000000" w:themeColor="text1"/>
+        </w:rPr>
+      </w:pPr>
+      <w:r>
+        <w:rPr>
+          <w:color w:val="000000" w:themeColor="text1"/>
+        </w:rPr>
+        <w:t xml:space="preserve">mat1 = </w:t>
+      </w:r>
+      <m:oMath>
+        <m:m>
+          <m:mPr>
+            <m:mcs>
+              <m:mc>
+                <m:mcPr>
+                  <m:count m:val="2"/>
+                  <m:mcJc m:val="center"/>
+                </m:mcPr>
+              </m:mc>
+            </m:mcs>
+            <m:ctrlPr>
+              <w:rPr>
+                <w:rFonts w:ascii="Cambria Math" w:hAnsi="Cambria Math"/>
+                <w:i/>
+                <w:color w:val="000000" w:themeColor="text1"/>
+              </w:rPr>
+            </m:ctrlPr>
+          </m:mPr>
+          <m:mr>
+            <m:e>
+              <m:r>
+                <w:rPr>
+                  <w:rFonts w:ascii="Cambria Math" w:hAnsi="Cambria Math"/>
+                  <w:color w:val="000000" w:themeColor="text1"/>
+                </w:rPr>
+                <m:t>A11</m:t>
+              </m:r>
+            </m:e>
+            <m:e>
+              <m:r>
+                <w:rPr>
+                  <w:rFonts w:ascii="Cambria Math" w:hAnsi="Cambria Math"/>
+                  <w:color w:val="000000" w:themeColor="text1"/>
+                </w:rPr>
+                <m:t>A12</m:t>
+              </m:r>
+            </m:e>
+          </m:mr>
+        </m:m>
+      </m:oMath>
+    </w:p>
+    <w:p>
+      <w:pPr>
+        <w:ind w:left="0"/>
+        <w:rPr>
+          <w:rFonts w:eastAsiaTheme="minorEastAsia"/>
+          <w:color w:val="000000" w:themeColor="text1"/>
+        </w:rPr>
+      </w:pPr>
+      <w:r>
+        <w:rPr>
+          <w:color w:val="000000" w:themeColor="text1"/>
+        </w:rPr>
+        <w:t xml:space="preserve">mat2 = </w:t>
+      </w:r>
+      <m:oMath>
+        <m:m>
+          <m:mPr>
+            <m:mcs>
+              <m:mc>
+                <m:mcPr>
+                  <m:count m:val="3"/>
+                  <m:mcJc m:val="center"/>
+                </m:mcPr>
+              </m:mc>
+            </m:mcs>
+            <m:ctrlPr>
+              <w:rPr>
+                <w:rFonts w:ascii="Cambria Math" w:hAnsi="Cambria Math"/>
+                <w:i/>
+                <w:color w:val="000000" w:themeColor="text1"/>
+              </w:rPr>
+            </m:ctrlPr>
+          </m:mPr>
+          <m:mr>
+            <m:e>
+              <m:r>
+                <w:rPr>
+                  <w:rFonts w:ascii="Cambria Math" w:hAnsi="Cambria Math"/>
+                  <w:color w:val="000000" w:themeColor="text1"/>
+                </w:rPr>
+                <m:t>B11</m:t>
+              </m:r>
+            </m:e>
+            <m:e>
+              <m:r>
+                <w:rPr>
+                  <w:rFonts w:ascii="Cambria Math" w:hAnsi="Cambria Math"/>
+                  <w:color w:val="000000" w:themeColor="text1"/>
+                </w:rPr>
+                <m:t>B12</m:t>
+              </m:r>
+            </m:e>
+            <m:e>
+              <m:r>
+                <w:rPr>
+                  <w:rFonts w:ascii="Cambria Math" w:hAnsi="Cambria Math"/>
+                  <w:color w:val="000000" w:themeColor="text1"/>
+                </w:rPr>
+                <m:t>B13</m:t>
+              </m:r>
+            </m:e>
+          </m:mr>
+          <m:mr>
+            <m:e>
+              <m:r>
+                <w:rPr>
+                  <w:rFonts w:ascii="Cambria Math" w:hAnsi="Cambria Math"/>
+                  <w:color w:val="000000" w:themeColor="text1"/>
+                </w:rPr>
+                <m:t>B21</m:t>
+              </m:r>
+            </m:e>
+            <m:e>
+              <m:r>
+                <w:rPr>
+                  <w:rFonts w:ascii="Cambria Math" w:hAnsi="Cambria Math"/>
+                  <w:color w:val="000000" w:themeColor="text1"/>
+                </w:rPr>
+                <m:t>B22</m:t>
+              </m:r>
+            </m:e>
+            <m:e>
+              <m:r>
+                <w:rPr>
+                  <w:rFonts w:ascii="Cambria Math" w:hAnsi="Cambria Math"/>
+                  <w:color w:val="000000" w:themeColor="text1"/>
+                </w:rPr>
+                <m:t>B23</m:t>
+              </m:r>
+            </m:e>
+          </m:mr>
+        </m:m>
+      </m:oMath>
+    </w:p>
+    <w:p>
+      <w:pPr>
+        <w:ind w:left="0"/>
+        <w:rPr>
+          <w:rFonts w:eastAsiaTheme="minorEastAsia"/>
+          <w:color w:val="000000" w:themeColor="text1"/>
+        </w:rPr>
+      </w:pPr>
+      <w:r>
+        <w:rPr>
+          <w:rFonts w:eastAsiaTheme="minorEastAsia"/>
+          <w:color w:val="000000" w:themeColor="text1"/>
+        </w:rPr>
+        <w:t xml:space="preserve">mat3 = </w:t>
+      </w:r>
+      <m:oMath>
+        <m:m>
+          <m:mPr>
+            <m:mcs>
+              <m:mc>
+                <m:mcPr>
+                  <m:count m:val="4"/>
+                  <m:mcJc m:val="center"/>
+                </m:mcPr>
+              </m:mc>
+            </m:mcs>
+            <m:ctrlPr>
+              <w:rPr>
+                <w:rFonts w:ascii="Cambria Math" w:eastAsiaTheme="minorEastAsia" w:hAnsi="Cambria Math"/>
+                <w:i/>
+                <w:color w:val="000000" w:themeColor="text1"/>
+              </w:rPr>
+            </m:ctrlPr>
+          </m:mPr>
+          <m:mr>
+            <m:e>
+              <m:r>
+                <w:rPr>
+                  <w:rFonts w:ascii="Cambria Math" w:eastAsiaTheme="minorEastAsia" w:hAnsi="Cambria Math"/>
+                  <w:color w:val="000000" w:themeColor="text1"/>
+                </w:rPr>
+                <m:t>C11</m:t>
+              </m:r>
+            </m:e>
+            <m:e>
+              <m:r>
+                <w:rPr>
+                  <w:rFonts w:ascii="Cambria Math" w:eastAsiaTheme="minorEastAsia" w:hAnsi="Cambria Math"/>
+                  <w:color w:val="000000" w:themeColor="text1"/>
+                </w:rPr>
+                <m:t>C12</m:t>
+              </m:r>
+            </m:e>
+            <m:e>
+              <m:r>
+                <w:rPr>
+                  <w:rFonts w:ascii="Cambria Math" w:eastAsiaTheme="minorEastAsia" w:hAnsi="Cambria Math"/>
+                  <w:color w:val="000000" w:themeColor="text1"/>
+                </w:rPr>
+                <m:t>C13</m:t>
+              </m:r>
+            </m:e>
+            <m:e>
+              <m:r>
+                <w:rPr>
+                  <w:rFonts w:ascii="Cambria Math" w:eastAsiaTheme="minorEastAsia" w:hAnsi="Cambria Math"/>
+                  <w:color w:val="000000" w:themeColor="text1"/>
+                </w:rPr>
+                <m:t>C14</m:t>
+              </m:r>
+              <m:ctrlPr>
+                <w:rPr>
+                  <w:rFonts w:ascii="Cambria Math" w:eastAsia="Cambria Math" w:hAnsi="Cambria Math" w:cs="Cambria Math"/>
+                  <w:i/>
+                  <w:color w:val="000000" w:themeColor="text1"/>
+                </w:rPr>
+              </m:ctrlPr>
+            </m:e>
+          </m:mr>
+          <m:mr>
+            <m:e>
+              <m:r>
+                <w:rPr>
+                  <w:rFonts w:ascii="Cambria Math" w:eastAsia="Cambria Math" w:hAnsi="Cambria Math" w:cs="Cambria Math"/>
+                  <w:color w:val="000000" w:themeColor="text1"/>
+                </w:rPr>
+                <m:t>C21</m:t>
+              </m:r>
+            </m:e>
+            <m:e>
+              <m:r>
+                <w:rPr>
+                  <w:rFonts w:ascii="Cambria Math" w:eastAsiaTheme="minorEastAsia" w:hAnsi="Cambria Math"/>
+                  <w:color w:val="000000" w:themeColor="text1"/>
+                </w:rPr>
+                <m:t>C22</m:t>
+              </m:r>
+            </m:e>
+            <m:e>
+              <m:r>
+                <w:rPr>
+                  <w:rFonts w:ascii="Cambria Math" w:eastAsiaTheme="minorEastAsia" w:hAnsi="Cambria Math"/>
+                  <w:color w:val="000000" w:themeColor="text1"/>
+                </w:rPr>
+                <m:t>C23</m:t>
+              </m:r>
+            </m:e>
+            <m:e>
+              <m:r>
+                <w:rPr>
+                  <w:rFonts w:ascii="Cambria Math" w:eastAsiaTheme="minorEastAsia" w:hAnsi="Cambria Math"/>
+                  <w:color w:val="000000" w:themeColor="text1"/>
+                </w:rPr>
+                <m:t>C24</m:t>
+              </m:r>
+              <m:ctrlPr>
+                <w:rPr>
+                  <w:rFonts w:ascii="Cambria Math" w:eastAsia="Cambria Math" w:hAnsi="Cambria Math" w:cs="Cambria Math"/>
+                  <w:i/>
+                  <w:color w:val="000000" w:themeColor="text1"/>
+                </w:rPr>
+              </m:ctrlPr>
+            </m:e>
+          </m:mr>
+          <m:mr>
+            <m:e>
+              <m:r>
+                <w:rPr>
+                  <w:rFonts w:ascii="Cambria Math" w:eastAsia="Cambria Math" w:hAnsi="Cambria Math" w:cs="Cambria Math"/>
+                  <w:color w:val="000000" w:themeColor="text1"/>
+                </w:rPr>
+                <m:t>C31</m:t>
+              </m:r>
+            </m:e>
+            <m:e>
+              <m:r>
+                <w:rPr>
+                  <w:rFonts w:ascii="Cambria Math" w:eastAsiaTheme="minorEastAsia" w:hAnsi="Cambria Math"/>
+                  <w:color w:val="000000" w:themeColor="text1"/>
+                </w:rPr>
+                <m:t>C32</m:t>
+              </m:r>
+            </m:e>
+            <m:e>
+              <m:r>
+                <w:rPr>
+                  <w:rFonts w:ascii="Cambria Math" w:eastAsiaTheme="minorEastAsia" w:hAnsi="Cambria Math"/>
+                  <w:color w:val="000000" w:themeColor="text1"/>
+                </w:rPr>
+                <m:t>C33</m:t>
+              </m:r>
+              <m:ctrlPr>
+                <w:rPr>
+                  <w:rFonts w:ascii="Cambria Math" w:eastAsia="Cambria Math" w:hAnsi="Cambria Math" w:cs="Cambria Math"/>
+                  <w:i/>
+                  <w:color w:val="000000" w:themeColor="text1"/>
+                </w:rPr>
+              </m:ctrlPr>
+            </m:e>
+            <m:e>
+              <m:r>
+                <w:rPr>
+                  <w:rFonts w:ascii="Cambria Math" w:eastAsia="Cambria Math" w:hAnsi="Cambria Math" w:cs="Cambria Math"/>
+                  <w:color w:val="000000" w:themeColor="text1"/>
+                </w:rPr>
+                <m:t>C34</m:t>
+              </m:r>
+            </m:e>
+          </m:mr>
+        </m:m>
+      </m:oMath>
+    </w:p>
+    <w:p>
+      <w:pPr>
+        <w:ind w:left="0"/>
+        <w:rPr>
+          <w:rFonts w:eastAsiaTheme="minorEastAsia"/>
+          <w:color w:val="000000" w:themeColor="text1"/>
+        </w:rPr>
+      </w:pPr>
+      <w:r>
+        <w:rPr>
+          <w:rFonts w:eastAsiaTheme="minorEastAsia"/>
+          <w:color w:val="000000" w:themeColor="text1"/>
+        </w:rPr>
+        <w:t>S = mat1 x mat2</w:t>
+      </w:r>
+      <w:r>
+        <w:rPr>
+          <w:rFonts w:eastAsiaTheme="minorEastAsia"/>
+          <w:color w:val="000000" w:themeColor="text1"/>
+        </w:rPr>
+        <w:t xml:space="preserve"> = </w:t>
+      </w:r>
+      <m:oMath>
+        <m:m>
+          <m:mPr>
+            <m:mcs>
+              <m:mc>
+                <m:mcPr>
+                  <m:count m:val="3"/>
+                  <m:mcJc m:val="center"/>
+                </m:mcPr>
+              </m:mc>
+            </m:mcs>
+            <m:ctrlPr>
+              <w:rPr>
+                <w:rFonts w:ascii="Cambria Math" w:eastAsiaTheme="minorEastAsia" w:hAnsi="Cambria Math"/>
+                <w:i/>
+                <w:color w:val="000000" w:themeColor="text1"/>
+              </w:rPr>
+            </m:ctrlPr>
+          </m:mPr>
+          <m:mr>
+            <m:e>
+              <m:r>
+                <w:rPr>
+                  <w:rFonts w:ascii="Cambria Math" w:eastAsiaTheme="minorEastAsia" w:hAnsi="Cambria Math"/>
+                  <w:color w:val="000000" w:themeColor="text1"/>
+                </w:rPr>
+                <m:t>S11</m:t>
+              </m:r>
+            </m:e>
+            <m:e>
+              <m:r>
+                <w:rPr>
+                  <w:rFonts w:ascii="Cambria Math" w:eastAsiaTheme="minorEastAsia" w:hAnsi="Cambria Math"/>
+                  <w:color w:val="000000" w:themeColor="text1"/>
+                </w:rPr>
+                <m:t>S12</m:t>
+              </m:r>
+            </m:e>
+            <m:e>
+              <m:r>
+                <w:rPr>
+                  <w:rFonts w:ascii="Cambria Math" w:eastAsiaTheme="minorEastAsia" w:hAnsi="Cambria Math"/>
+                  <w:color w:val="000000" w:themeColor="text1"/>
+                </w:rPr>
+                <m:t>S13</m:t>
+              </m:r>
+            </m:e>
+          </m:mr>
+        </m:m>
+      </m:oMath>
+    </w:p>
+    <w:p>
+      <w:pPr>
+        <w:ind w:left="0"/>
+        <w:rPr>
+          <w:rFonts w:eastAsiaTheme="minorEastAsia"/>
+          <w:color w:val="000000" w:themeColor="text1"/>
+        </w:rPr>
+      </w:pPr>
+      <w:r>
+        <w:rPr>
+          <w:rFonts w:eastAsiaTheme="minorEastAsia"/>
+          <w:color w:val="000000" w:themeColor="text1"/>
+        </w:rPr>
+        <w:t xml:space="preserve">O = S x mat3 = </w:t>
+      </w:r>
+      <m:oMath>
+        <m:m>
+          <m:mPr>
+            <m:mcs>
+              <m:mc>
+                <m:mcPr>
+                  <m:count m:val="4"/>
+                  <m:mcJc m:val="center"/>
+                </m:mcPr>
+              </m:mc>
+            </m:mcs>
+            <m:ctrlPr>
+              <w:rPr>
+                <w:rFonts w:ascii="Cambria Math" w:eastAsiaTheme="minorEastAsia" w:hAnsi="Cambria Math"/>
+                <w:i/>
+                <w:color w:val="000000" w:themeColor="text1"/>
+              </w:rPr>
+            </m:ctrlPr>
+          </m:mPr>
+          <m:mr>
+            <m:e>
+              <m:r>
+                <w:rPr>
+                  <w:rFonts w:ascii="Cambria Math" w:eastAsiaTheme="minorEastAsia" w:hAnsi="Cambria Math"/>
+                  <w:color w:val="000000" w:themeColor="text1"/>
+                </w:rPr>
+                <m:t>O11</m:t>
+              </m:r>
+            </m:e>
+            <m:e>
+              <m:r>
+                <w:rPr>
+                  <w:rFonts w:ascii="Cambria Math" w:eastAsiaTheme="minorEastAsia" w:hAnsi="Cambria Math"/>
+                  <w:color w:val="000000" w:themeColor="text1"/>
+                </w:rPr>
+                <m:t>O12</m:t>
+              </m:r>
+            </m:e>
+            <m:e>
+              <m:r>
+                <w:rPr>
+                  <w:rFonts w:ascii="Cambria Math" w:eastAsiaTheme="minorEastAsia" w:hAnsi="Cambria Math"/>
+                  <w:color w:val="000000" w:themeColor="text1"/>
+                </w:rPr>
+                <m:t>O13</m:t>
+              </m:r>
+              <m:ctrlPr>
+                <w:rPr>
+                  <w:rFonts w:ascii="Cambria Math" w:eastAsia="Cambria Math" w:hAnsi="Cambria Math" w:cs="Cambria Math"/>
+                  <w:i/>
+                  <w:color w:val="000000" w:themeColor="text1"/>
+                </w:rPr>
+              </m:ctrlPr>
+            </m:e>
+            <m:e>
+              <m:r>
+                <w:rPr>
+                  <w:rFonts w:ascii="Cambria Math" w:eastAsia="Cambria Math" w:hAnsi="Cambria Math" w:cs="Cambria Math"/>
+                  <w:color w:val="000000" w:themeColor="text1"/>
+                </w:rPr>
+                <m:t>O14</m:t>
+              </m:r>
+            </m:e>
+          </m:mr>
+        </m:m>
+      </m:oMath>
+    </w:p>
+    <w:p>
+      <w:pPr>
+        <w:ind w:left="0"/>
+        <w:rPr>
+          <w:rFonts w:eastAsiaTheme="minorEastAsia"/>
+          <w:color w:val="000000" w:themeColor="text1"/>
+        </w:rPr>
+      </w:pPr>
+      <w:r>
+        <w:rPr>
+          <w:rFonts w:eastAsiaTheme="minorEastAsia"/>
+          <w:color w:val="000000" w:themeColor="text1"/>
+        </w:rPr>
+        <w:t xml:space="preserve">E = </w:t>
+      </w:r>
+      <m:oMath>
+        <m:m>
+          <m:mPr>
+            <m:mcs>
+              <m:mc>
+                <m:mcPr>
+                  <m:count m:val="4"/>
+                  <m:mcJc m:val="center"/>
+                </m:mcPr>
+              </m:mc>
+            </m:mcs>
+            <m:ctrlPr>
+              <w:rPr>
+                <w:rFonts w:ascii="Cambria Math" w:eastAsiaTheme="minorEastAsia" w:hAnsi="Cambria Math"/>
+                <w:i/>
+                <w:color w:val="000000" w:themeColor="text1"/>
+              </w:rPr>
+            </m:ctrlPr>
+          </m:mPr>
+          <m:mr>
+            <m:e>
+              <m:r>
+                <w:rPr>
+                  <w:rFonts w:ascii="Cambria Math" w:eastAsiaTheme="minorEastAsia" w:hAnsi="Cambria Math"/>
+                  <w:color w:val="000000" w:themeColor="text1"/>
+                </w:rPr>
+                <m:t>E11</m:t>
+              </m:r>
+            </m:e>
+            <m:e>
+              <m:r>
+                <w:rPr>
+                  <w:rFonts w:ascii="Cambria Math" w:eastAsiaTheme="minorEastAsia" w:hAnsi="Cambria Math"/>
+                  <w:color w:val="000000" w:themeColor="text1"/>
+                </w:rPr>
+                <m:t>E12</m:t>
+              </m:r>
+            </m:e>
+            <m:e>
+              <m:r>
+                <w:rPr>
+                  <w:rFonts w:ascii="Cambria Math" w:eastAsiaTheme="minorEastAsia" w:hAnsi="Cambria Math"/>
+                  <w:color w:val="000000" w:themeColor="text1"/>
+                </w:rPr>
+                <m:t>E13</m:t>
+              </m:r>
+              <m:ctrlPr>
+                <w:rPr>
+                  <w:rFonts w:ascii="Cambria Math" w:eastAsia="Cambria Math" w:hAnsi="Cambria Math" w:cs="Cambria Math"/>
+                  <w:i/>
+                  <w:color w:val="000000" w:themeColor="text1"/>
+                </w:rPr>
+              </m:ctrlPr>
+            </m:e>
+            <m:e>
+              <m:r>
+                <w:rPr>
+                  <w:rFonts w:ascii="Cambria Math" w:eastAsia="Cambria Math" w:hAnsi="Cambria Math" w:cs="Cambria Math"/>
+                  <w:color w:val="000000" w:themeColor="text1"/>
+                </w:rPr>
+                <m:t>E14</m:t>
+              </m:r>
+            </m:e>
+          </m:mr>
+        </m:m>
+      </m:oMath>
+    </w:p>
+    <w:p>
+      <w:pPr>
+        <w:ind w:left="0"/>
+        <w:rPr>
+          <w:color w:val="000000" w:themeColor="text1"/>
+        </w:rPr>
+      </w:pPr>
+      <w:r>
+        <w:rPr>
+          <w:rFonts w:eastAsiaTheme="minorEastAsia"/>
+          <w:color w:val="000000" w:themeColor="text1"/>
+        </w:rPr>
+        <w:t xml:space="preserve">new A11 = (E11 x </w:t>
       </w:r>
     </w:p>
     <w:sectPr>
@@ -1945,7 +3537,7 @@
   <w:style w:type="paragraph" w:default="1" w:styleId="Normal">
     <w:name w:val="Normal"/>
     <w:qFormat/>
-    <w:rsid w:val="002D5CE0"/>
+    <w:rsid w:val="00DA1301"/>
     <w:pPr>
       <w:spacing w:after="0" w:line="360" w:lineRule="auto"/>
       <w:ind w:left="1134" w:firstLine="567"/>

</xml_diff>